<commit_message>
Se agregó los códigos estudiantiles
</commit_message>
<xml_diff>
--- a/Talleres/T0/T0.docx
+++ b/Talleres/T0/T0.docx
@@ -51,48 +51,75 @@
         </w:rPr>
         <w:t xml:space="preserve"> Alexander Martin </w:t>
       </w:r>
-    </w:p>
-    <w:p>
-      <w:pPr>
-        <w:spacing w:after="0"/>
+      <w:r>
         <w:rPr>
           <w:b/>
           <w:lang w:val="en-US"/>
         </w:rPr>
+        <w:t>Cod: 86510060X</w:t>
+      </w:r>
+    </w:p>
+    <w:p>
+      <w:pPr>
+        <w:spacing w:after="0"/>
+        <w:rPr>
+          <w:b/>
+          <w:u w:val="single"/>
+        </w:rPr>
       </w:pPr>
       <w:proofErr w:type="spellStart"/>
+      <w:r>
+        <w:rPr>
+          <w:b/>
+        </w:rPr>
+        <w:t>Yenner</w:t>
+      </w:r>
+      <w:proofErr w:type="spellEnd"/>
+      <w:r>
+        <w:rPr>
+          <w:b/>
+        </w:rPr>
+        <w:t xml:space="preserve"> Esteban </w:t>
+      </w:r>
+      <w:proofErr w:type="spellStart"/>
+      <w:r>
+        <w:rPr>
+          <w:b/>
+        </w:rPr>
+        <w:t>Robayo</w:t>
+      </w:r>
+      <w:proofErr w:type="spellEnd"/>
+      <w:r>
+        <w:rPr>
+          <w:b/>
+        </w:rPr>
+        <w:t xml:space="preserve"> </w:t>
+      </w:r>
+      <w:proofErr w:type="spellStart"/>
+      <w:r>
+        <w:rPr>
+          <w:b/>
+        </w:rPr>
+        <w:t>Cod</w:t>
+      </w:r>
+      <w:proofErr w:type="spellEnd"/>
+      <w:r>
+        <w:rPr>
+          <w:b/>
+        </w:rPr>
+        <w:t xml:space="preserve">: </w:t>
+      </w:r>
       <w:r>
         <w:rPr>
           <w:b/>
           <w:lang w:val="en-US"/>
         </w:rPr>
-        <w:t>Yenner</w:t>
-      </w:r>
-      <w:proofErr w:type="spellEnd"/>
-      <w:r>
-        <w:rPr>
-          <w:b/>
-          <w:lang w:val="en-US"/>
-        </w:rPr>
-        <w:t xml:space="preserve"> Esteban </w:t>
-      </w:r>
-      <w:proofErr w:type="spellStart"/>
-      <w:r>
-        <w:rPr>
-          <w:b/>
-          <w:lang w:val="en-US"/>
-        </w:rPr>
-        <w:t>Robayo</w:t>
-      </w:r>
-      <w:proofErr w:type="spellEnd"/>
-    </w:p>
-    <w:p>
-      <w:pPr>
-        <w:rPr>
-          <w:lang w:val="en-US"/>
-        </w:rPr>
-      </w:pPr>
-    </w:p>
+        <w:t>865100609</w:t>
+      </w:r>
+      <w:bookmarkStart w:id="0" w:name="_GoBack"/>
+      <w:bookmarkEnd w:id="0"/>
+    </w:p>
+    <w:p/>
     <w:p>
       <w:r>
         <w:t xml:space="preserve">Elaborar un borrador de propuesta de proyecto de Big Data </w:t>
@@ -175,6 +202,9 @@
     <w:p>
       <w:pPr>
         <w:pStyle w:val="Prrafodelista"/>
+        <w:rPr>
+          <w:lang w:val="en-US"/>
+        </w:rPr>
       </w:pPr>
       <w:proofErr w:type="gramStart"/>
       <w:r>
@@ -211,6 +241,9 @@
     <w:p>
       <w:pPr>
         <w:pStyle w:val="Prrafodelista"/>
+        <w:rPr>
+          <w:lang w:val="en-US"/>
+        </w:rPr>
       </w:pPr>
       <w:r>
         <w:rPr>
@@ -314,6 +347,9 @@
           <w:ilvl w:val="0"/>
           <w:numId w:val="7"/>
         </w:numPr>
+        <w:rPr>
+          <w:lang w:val="en-US"/>
+        </w:rPr>
       </w:pPr>
       <w:r>
         <w:rPr>
@@ -402,6 +438,9 @@
       <w:pPr>
         <w:pStyle w:val="Prrafodelista"/>
         <w:ind w:left="1080"/>
+        <w:rPr>
+          <w:lang w:val="en-US"/>
+        </w:rPr>
       </w:pPr>
     </w:p>
     <w:p>
@@ -1059,8 +1098,6 @@
       <w:pPr>
         <w:pStyle w:val="Prrafodelista"/>
       </w:pPr>
-      <w:bookmarkStart w:id="0" w:name="_GoBack"/>
-      <w:bookmarkEnd w:id="0"/>
       <w:r>
         <w:lastRenderedPageBreak/>
         <w:t>Datos</w:t>

</xml_diff>